<commit_message>
update number of page
</commit_message>
<xml_diff>
--- a/doc/presentation-Ekoroji-2023.docx
+++ b/doc/presentation-Ekoroji-2023.docx
@@ -1553,6 +1553,10 @@
         <w:t>. Enfin, l'insertion de données dans la base de données a été un défi que nous avons surmonté grâce à des recherches et des tests approfondis.</w:t>
       </w:r>
     </w:p>
+    <w:p/>
+    <w:p/>
+    <w:p/>
+    <w:p/>
     <w:p>
       <w:pPr>
         <w:rPr>
@@ -1564,16 +1568,6 @@
         </w:rPr>
       </w:pPr>
       <w:r>
-        <w:br w:type="page"/>
-      </w:r>
-    </w:p>
-    <w:p>
-      <w:pPr>
-        <w:rPr>
-          <w:rFonts w:ascii="Roboto Slab" w:eastAsia="Roboto Slab" w:hAnsi="Roboto Slab" w:cs="Roboto Slab"/>
-        </w:rPr>
-      </w:pPr>
-      <w:r>
         <w:rPr>
           <w:rFonts w:ascii="Roboto Slab" w:eastAsia="Roboto Slab" w:hAnsi="Roboto Slab" w:cs="Roboto Slab"/>
           <w:b/>
@@ -1581,7 +1575,6 @@
           <w:sz w:val="38"/>
           <w:szCs w:val="38"/>
         </w:rPr>
-        <w:lastRenderedPageBreak/>
         <w:t>&gt;</w:t>
       </w:r>
       <w:r>
@@ -1698,13 +1691,6 @@
         </w:rPr>
         <w:t>Notre stratégie marketing pour attirer un large public est de créer un site web intuitif, minimaliste et ergonomique avec un design attrayant et réfléchi. De plus, cela est éducatif, car les utilisateurs participent à la création du site en ajoutant des éléments à la base de données.</w:t>
       </w:r>
-    </w:p>
-    <w:p>
-      <w:pPr>
-        <w:rPr>
-          <w:rFonts w:ascii="Roboto Slab" w:eastAsia="Roboto Slab" w:hAnsi="Roboto Slab" w:cs="Roboto Slab"/>
-        </w:rPr>
-      </w:pPr>
       <w:r>
         <w:br w:type="page"/>
       </w:r>

</xml_diff>

<commit_message>
update content on presentation
</commit_message>
<xml_diff>
--- a/doc/presentation-Ekoroji-2023.docx
+++ b/doc/presentation-Ekoroji-2023.docx
@@ -882,7 +882,13 @@
         <w:rPr>
           <w:rFonts w:ascii="Roboto Slab" w:eastAsia="Roboto Slab" w:hAnsi="Roboto Slab" w:cs="Roboto Slab"/>
         </w:rPr>
-        <w:t xml:space="preserve">Ekoroji est une application web conçue pour simplifier la recherche et la gestion des déchets. Elle est construite en utilisant le </w:t>
+        <w:t xml:space="preserve">Ekoroji est une application web conçue pour simplifier la recherche et la gestion des déchets. </w:t>
+      </w:r>
+      <w:r>
+        <w:rPr>
+          <w:rFonts w:ascii="Roboto Slab" w:eastAsia="Roboto Slab" w:hAnsi="Roboto Slab" w:cs="Roboto Slab"/>
+        </w:rPr>
+        <w:t xml:space="preserve">Elle est construite en utilisant le </w:t>
       </w:r>
       <w:proofErr w:type="spellStart"/>
       <w:r>
@@ -910,7 +916,13 @@
         <w:rPr>
           <w:rFonts w:ascii="Roboto Slab" w:eastAsia="Roboto Slab" w:hAnsi="Roboto Slab" w:cs="Roboto Slab"/>
         </w:rPr>
-        <w:t xml:space="preserve"> pour fournir des informations précises et fiables sur les différents types de déchets. Les utilisateurs peuvent rechercher des déchets spécifiques à l'aide d'un formulaire de recherche convivial et trouver des informations détaillées sur leur gestion, leur recyclage, leur réutilisation et leur élimination.</w:t>
+        <w:t xml:space="preserve"> pour fournir des informations précises et fiables dans l'ensemble sur les différents types de déchets.</w:t>
+      </w:r>
+      <w:r>
+        <w:rPr>
+          <w:rFonts w:ascii="Roboto Slab" w:eastAsia="Roboto Slab" w:hAnsi="Roboto Slab" w:cs="Roboto Slab"/>
+        </w:rPr>
+        <w:t xml:space="preserve"> Les utilisateurs peuvent rechercher des déchets spécifiques à l'aide d'un formulaire de recherche convivial et trouver des informations détaillées sur leur gestion, leur recyclage, leur réutilisation et leur élimination.</w:t>
       </w:r>
     </w:p>
     <w:p>
@@ -1932,23 +1944,13 @@
           <w:lang w:val="fr-FR"/>
         </w:rPr>
       </w:pPr>
-      <w:proofErr w:type="gramStart"/>
       <w:r>
         <w:rPr>
           <w:rFonts w:ascii="Roboto Slab" w:eastAsia="Roboto Slab" w:hAnsi="Roboto Slab" w:cs="Roboto Slab"/>
           <w:highlight w:val="lightGray"/>
           <w:lang w:val="fr-FR"/>
         </w:rPr>
-        <w:t>git</w:t>
-      </w:r>
-      <w:proofErr w:type="gramEnd"/>
-      <w:r>
-        <w:rPr>
-          <w:rFonts w:ascii="Roboto Slab" w:eastAsia="Roboto Slab" w:hAnsi="Roboto Slab" w:cs="Roboto Slab"/>
-          <w:highlight w:val="lightGray"/>
-          <w:lang w:val="fr-FR"/>
-        </w:rPr>
-        <w:t xml:space="preserve"> clone </w:t>
+        <w:t xml:space="preserve">git clone </w:t>
       </w:r>
       <w:hyperlink r:id="rId16" w:history="1">
         <w:r>
@@ -2001,23 +2003,13 @@
           <w:lang w:val="fr-FR"/>
         </w:rPr>
       </w:pPr>
-      <w:proofErr w:type="gramStart"/>
       <w:r>
         <w:rPr>
           <w:rFonts w:ascii="Roboto Slab" w:eastAsia="Roboto Slab" w:hAnsi="Roboto Slab" w:cs="Roboto Slab"/>
           <w:highlight w:val="lightGray"/>
           <w:lang w:val="fr-FR"/>
         </w:rPr>
-        <w:t>cd</w:t>
-      </w:r>
-      <w:proofErr w:type="gramEnd"/>
-      <w:r>
-        <w:rPr>
-          <w:rFonts w:ascii="Roboto Slab" w:eastAsia="Roboto Slab" w:hAnsi="Roboto Slab" w:cs="Roboto Slab"/>
-          <w:highlight w:val="lightGray"/>
-          <w:lang w:val="fr-FR"/>
-        </w:rPr>
-        <w:t xml:space="preserve"> </w:t>
+        <w:t xml:space="preserve">cd </w:t>
       </w:r>
       <w:proofErr w:type="spellStart"/>
       <w:r>
@@ -2070,7 +2062,6 @@
         </w:rPr>
       </w:pPr>
       <w:proofErr w:type="spellStart"/>
-      <w:proofErr w:type="gramStart"/>
       <w:r>
         <w:rPr>
           <w:rFonts w:ascii="Roboto Slab" w:eastAsia="Roboto Slab" w:hAnsi="Roboto Slab" w:cs="Roboto Slab"/>
@@ -2080,7 +2071,6 @@
         <w:t>pip</w:t>
       </w:r>
       <w:proofErr w:type="spellEnd"/>
-      <w:proofErr w:type="gramEnd"/>
       <w:r>
         <w:rPr>
           <w:rFonts w:ascii="Roboto Slab" w:eastAsia="Roboto Slab" w:hAnsi="Roboto Slab" w:cs="Roboto Slab"/>
@@ -2920,23 +2910,13 @@
           <w:lang w:val="fr-FR"/>
         </w:rPr>
       </w:pPr>
-      <w:proofErr w:type="gramStart"/>
       <w:r>
         <w:rPr>
           <w:rFonts w:ascii="Roboto Slab" w:eastAsia="Roboto Slab" w:hAnsi="Roboto Slab" w:cs="Roboto Slab"/>
           <w:highlight w:val="lightGray"/>
           <w:lang w:val="fr-FR"/>
         </w:rPr>
-        <w:t>python</w:t>
-      </w:r>
-      <w:proofErr w:type="gramEnd"/>
-      <w:r>
-        <w:rPr>
-          <w:rFonts w:ascii="Roboto Slab" w:eastAsia="Roboto Slab" w:hAnsi="Roboto Slab" w:cs="Roboto Slab"/>
-          <w:highlight w:val="lightGray"/>
-          <w:lang w:val="fr-FR"/>
-        </w:rPr>
-        <w:t xml:space="preserve"> sources/run.py</w:t>
+        <w:t>python sources/run.py</w:t>
       </w:r>
     </w:p>
     <w:p>

</xml_diff>

<commit_message>
add licence on documentation
</commit_message>
<xml_diff>
--- a/doc/presentation-Ekoroji-2023.docx
+++ b/doc/presentation-Ekoroji-2023.docx
@@ -1944,23 +1944,13 @@
           <w:lang w:val="fr-FR"/>
         </w:rPr>
       </w:pPr>
-      <w:proofErr w:type="gramStart"/>
       <w:r>
         <w:rPr>
           <w:rFonts w:ascii="Roboto Slab" w:eastAsia="Roboto Slab" w:hAnsi="Roboto Slab" w:cs="Roboto Slab"/>
           <w:highlight w:val="lightGray"/>
           <w:lang w:val="fr-FR"/>
         </w:rPr>
-        <w:t>git</w:t>
-      </w:r>
-      <w:proofErr w:type="gramEnd"/>
-      <w:r>
-        <w:rPr>
-          <w:rFonts w:ascii="Roboto Slab" w:eastAsia="Roboto Slab" w:hAnsi="Roboto Slab" w:cs="Roboto Slab"/>
-          <w:highlight w:val="lightGray"/>
-          <w:lang w:val="fr-FR"/>
-        </w:rPr>
-        <w:t xml:space="preserve"> clone </w:t>
+        <w:t xml:space="preserve">git clone </w:t>
       </w:r>
       <w:hyperlink r:id="rId16" w:history="1">
         <w:r>
@@ -2013,23 +2003,13 @@
           <w:lang w:val="fr-FR"/>
         </w:rPr>
       </w:pPr>
-      <w:proofErr w:type="gramStart"/>
       <w:r>
         <w:rPr>
           <w:rFonts w:ascii="Roboto Slab" w:eastAsia="Roboto Slab" w:hAnsi="Roboto Slab" w:cs="Roboto Slab"/>
           <w:highlight w:val="lightGray"/>
           <w:lang w:val="fr-FR"/>
         </w:rPr>
-        <w:t>cd</w:t>
-      </w:r>
-      <w:proofErr w:type="gramEnd"/>
-      <w:r>
-        <w:rPr>
-          <w:rFonts w:ascii="Roboto Slab" w:eastAsia="Roboto Slab" w:hAnsi="Roboto Slab" w:cs="Roboto Slab"/>
-          <w:highlight w:val="lightGray"/>
-          <w:lang w:val="fr-FR"/>
-        </w:rPr>
-        <w:t xml:space="preserve"> </w:t>
+        <w:t xml:space="preserve">cd </w:t>
       </w:r>
       <w:proofErr w:type="spellStart"/>
       <w:r>
@@ -2082,7 +2062,6 @@
         </w:rPr>
       </w:pPr>
       <w:proofErr w:type="spellStart"/>
-      <w:proofErr w:type="gramStart"/>
       <w:r>
         <w:rPr>
           <w:rFonts w:ascii="Roboto Slab" w:eastAsia="Roboto Slab" w:hAnsi="Roboto Slab" w:cs="Roboto Slab"/>
@@ -2092,7 +2071,6 @@
         <w:t>pip</w:t>
       </w:r>
       <w:proofErr w:type="spellEnd"/>
-      <w:proofErr w:type="gramEnd"/>
       <w:r>
         <w:rPr>
           <w:rFonts w:ascii="Roboto Slab" w:eastAsia="Roboto Slab" w:hAnsi="Roboto Slab" w:cs="Roboto Slab"/>
@@ -2932,23 +2910,13 @@
           <w:lang w:val="fr-FR"/>
         </w:rPr>
       </w:pPr>
-      <w:proofErr w:type="gramStart"/>
       <w:r>
         <w:rPr>
           <w:rFonts w:ascii="Roboto Slab" w:eastAsia="Roboto Slab" w:hAnsi="Roboto Slab" w:cs="Roboto Slab"/>
           <w:highlight w:val="lightGray"/>
           <w:lang w:val="fr-FR"/>
         </w:rPr>
-        <w:t>python</w:t>
-      </w:r>
-      <w:proofErr w:type="gramEnd"/>
-      <w:r>
-        <w:rPr>
-          <w:rFonts w:ascii="Roboto Slab" w:eastAsia="Roboto Slab" w:hAnsi="Roboto Slab" w:cs="Roboto Slab"/>
-          <w:highlight w:val="lightGray"/>
-          <w:lang w:val="fr-FR"/>
-        </w:rPr>
-        <w:t xml:space="preserve"> sources/run.py</w:t>
+        <w:t>python sources/run.py</w:t>
       </w:r>
     </w:p>
     <w:p>
@@ -4052,8 +4020,12 @@
       </w:r>
     </w:p>
     <w:sectPr>
-      <w:headerReference w:type="default" r:id="rId34"/>
-      <w:footerReference w:type="default" r:id="rId35"/>
+      <w:headerReference w:type="even" r:id="rId34"/>
+      <w:headerReference w:type="default" r:id="rId35"/>
+      <w:footerReference w:type="even" r:id="rId36"/>
+      <w:footerReference w:type="default" r:id="rId37"/>
+      <w:headerReference w:type="first" r:id="rId38"/>
+      <w:footerReference w:type="first" r:id="rId39"/>
       <w:pgSz w:w="11909" w:h="16834"/>
       <w:pgMar w:top="0" w:right="1440" w:bottom="1112" w:left="1440" w:header="0" w:footer="566" w:gutter="0"/>
       <w:pgNumType w:start="0"/>
@@ -4090,6 +4062,16 @@
 </file>
 
 <file path=word/footer1.xml><?xml version="1.0" encoding="utf-8"?>
+<w:ftr xmlns:wpc="http://schemas.microsoft.com/office/word/2010/wordprocessingCanvas" xmlns:cx="http://schemas.microsoft.com/office/drawing/2014/chartex" xmlns:cx1="http://schemas.microsoft.com/office/drawing/2015/9/8/chartex" xmlns:cx2="http://schemas.microsoft.com/office/drawing/2015/10/21/chartex" xmlns:cx3="http://schemas.microsoft.com/office/drawing/2016/5/9/chartex" xmlns:cx4="http://schemas.microsoft.com/office/drawing/2016/5/10/chartex" xmlns:cx5="http://schemas.microsoft.com/office/drawing/2016/5/11/chartex" xmlns:cx6="http://schemas.microsoft.com/office/drawing/2016/5/12/chartex" xmlns:cx7="http://schemas.microsoft.com/office/drawing/2016/5/13/chartex" xmlns:cx8="http://schemas.microsoft.com/office/drawing/2016/5/14/chartex" xmlns:mc="http://schemas.openxmlformats.org/markup-compatibility/2006" xmlns:aink="http://schemas.microsoft.com/office/drawing/2016/ink" xmlns:am3d="http://schemas.microsoft.com/office/drawing/2017/model3d" xmlns:o="urn:schemas-microsoft-com:office:office" xmlns:r="http://schemas.openxmlformats.org/officeDocument/2006/relationships" xmlns:m="http://schemas.openxmlformats.org/officeDocument/2006/math" xmlns:v="urn:schemas-microsoft-com:vml" xmlns:wp14="http://schemas.microsoft.com/office/word/2010/wordprocessingDrawing" xmlns:wp="http://schemas.openxmlformats.org/drawingml/2006/wordprocessingDrawing" xmlns:w10="urn:schemas-microsoft-com:office:word" xmlns:w="http://schemas.openxmlformats.org/wordprocessingml/2006/main" xmlns:w14="http://schemas.microsoft.com/office/word/2010/wordml" xmlns:w15="http://schemas.microsoft.com/office/word/2012/wordml" xmlns:w16cex="http://schemas.microsoft.com/office/word/2018/wordml/cex" xmlns:w16cid="http://schemas.microsoft.com/office/word/2016/wordml/cid" xmlns:w16="http://schemas.microsoft.com/office/word/2018/wordml" xmlns:w16sdtdh="http://schemas.microsoft.com/office/word/2020/wordml/sdtdatahash" xmlns:w16se="http://schemas.microsoft.com/office/word/2015/wordml/symex" xmlns:wpg="http://schemas.microsoft.com/office/word/2010/wordprocessingGroup" xmlns:wpi="http://schemas.microsoft.com/office/word/2010/wordprocessingInk" xmlns:wne="http://schemas.microsoft.com/office/word/2006/wordml" xmlns:wps="http://schemas.microsoft.com/office/word/2010/wordprocessingShape" mc:Ignorable="w14 w15 w16se w16cid w16 w16cex w16sdtdh wp14">
+  <w:p>
+    <w:pPr>
+      <w:pStyle w:val="Pieddepage"/>
+    </w:pPr>
+  </w:p>
+</w:ftr>
+</file>
+
+<file path=word/footer2.xml><?xml version="1.0" encoding="utf-8"?>
 <w:ftr xmlns:wpc="http://schemas.microsoft.com/office/word/2010/wordprocessingCanvas" xmlns:cx="http://schemas.microsoft.com/office/drawing/2014/chartex" xmlns:cx1="http://schemas.microsoft.com/office/drawing/2015/9/8/chartex" xmlns:cx2="http://schemas.microsoft.com/office/drawing/2015/10/21/chartex" xmlns:cx3="http://schemas.microsoft.com/office/drawing/2016/5/9/chartex" xmlns:cx4="http://schemas.microsoft.com/office/drawing/2016/5/10/chartex" xmlns:cx5="http://schemas.microsoft.com/office/drawing/2016/5/11/chartex" xmlns:cx6="http://schemas.microsoft.com/office/drawing/2016/5/12/chartex" xmlns:cx7="http://schemas.microsoft.com/office/drawing/2016/5/13/chartex" xmlns:cx8="http://schemas.microsoft.com/office/drawing/2016/5/14/chartex" xmlns:mc="http://schemas.openxmlformats.org/markup-compatibility/2006" xmlns:aink="http://schemas.microsoft.com/office/drawing/2016/ink" xmlns:am3d="http://schemas.microsoft.com/office/drawing/2017/model3d" xmlns:o="urn:schemas-microsoft-com:office:office" xmlns:r="http://schemas.openxmlformats.org/officeDocument/2006/relationships" xmlns:m="http://schemas.openxmlformats.org/officeDocument/2006/math" xmlns:v="urn:schemas-microsoft-com:vml" xmlns:wp14="http://schemas.microsoft.com/office/word/2010/wordprocessingDrawing" xmlns:wp="http://schemas.openxmlformats.org/drawingml/2006/wordprocessingDrawing" xmlns:w10="urn:schemas-microsoft-com:office:word" xmlns:w="http://schemas.openxmlformats.org/wordprocessingml/2006/main" xmlns:w14="http://schemas.microsoft.com/office/word/2010/wordml" xmlns:w15="http://schemas.microsoft.com/office/word/2012/wordml" xmlns:w16cex="http://schemas.microsoft.com/office/word/2018/wordml/cex" xmlns:w16cid="http://schemas.microsoft.com/office/word/2016/wordml/cid" xmlns:w16="http://schemas.microsoft.com/office/word/2018/wordml" xmlns:w16sdtdh="http://schemas.microsoft.com/office/word/2020/wordml/sdtdatahash" xmlns:w16se="http://schemas.microsoft.com/office/word/2015/wordml/symex" xmlns:wpg="http://schemas.microsoft.com/office/word/2010/wordprocessingGroup" xmlns:wpi="http://schemas.microsoft.com/office/word/2010/wordprocessingInk" xmlns:wne="http://schemas.microsoft.com/office/word/2006/wordml" xmlns:wps="http://schemas.microsoft.com/office/word/2010/wordprocessingShape" mc:Ignorable="w14 w15 w16se w16cid w16 w16cex w16sdtdh wp14">
   <w:p/>
   <w:tbl>
@@ -4224,6 +4206,70 @@
           <w:r>
             <w:rPr>
               <w:rFonts w:ascii="Roboto Slab" w:eastAsia="Roboto Slab" w:hAnsi="Roboto Slab" w:cs="Roboto Slab"/>
+              <w:noProof/>
+              <w:color w:val="7F7F7F" w:themeColor="text1" w:themeTint="80"/>
+              <w:sz w:val="16"/>
+              <w:szCs w:val="16"/>
+            </w:rPr>
+            <w:drawing>
+              <wp:anchor distT="0" distB="0" distL="114300" distR="114300" simplePos="0" relativeHeight="251658240" behindDoc="0" locked="0" layoutInCell="1" allowOverlap="1" wp14:anchorId="37204E0B" wp14:editId="0A8349EE">
+                <wp:simplePos x="0" y="0"/>
+                <wp:positionH relativeFrom="column">
+                  <wp:posOffset>-212725</wp:posOffset>
+                </wp:positionH>
+                <wp:positionV relativeFrom="paragraph">
+                  <wp:posOffset>-56515</wp:posOffset>
+                </wp:positionV>
+                <wp:extent cx="647700" cy="226204"/>
+                <wp:effectExtent l="0" t="0" r="0" b="2540"/>
+                <wp:wrapNone/>
+                <wp:docPr id="1" name="Image 1"/>
+                <wp:cNvGraphicFramePr>
+                  <a:graphicFrameLocks xmlns:a="http://schemas.openxmlformats.org/drawingml/2006/main" noChangeAspect="1"/>
+                </wp:cNvGraphicFramePr>
+                <a:graphic xmlns:a="http://schemas.openxmlformats.org/drawingml/2006/main">
+                  <a:graphicData uri="http://schemas.openxmlformats.org/drawingml/2006/picture">
+                    <pic:pic xmlns:pic="http://schemas.openxmlformats.org/drawingml/2006/picture">
+                      <pic:nvPicPr>
+                        <pic:cNvPr id="1" name="Image 1"/>
+                        <pic:cNvPicPr/>
+                      </pic:nvPicPr>
+                      <pic:blipFill>
+                        <a:blip r:embed="rId1">
+                          <a:extLst>
+                            <a:ext uri="{28A0092B-C50C-407E-A947-70E740481C1C}">
+                              <a14:useLocalDpi xmlns:a14="http://schemas.microsoft.com/office/drawing/2010/main" val="0"/>
+                            </a:ext>
+                          </a:extLst>
+                        </a:blip>
+                        <a:stretch>
+                          <a:fillRect/>
+                        </a:stretch>
+                      </pic:blipFill>
+                      <pic:spPr>
+                        <a:xfrm>
+                          <a:off x="0" y="0"/>
+                          <a:ext cx="647700" cy="226204"/>
+                        </a:xfrm>
+                        <a:prstGeom prst="rect">
+                          <a:avLst/>
+                        </a:prstGeom>
+                      </pic:spPr>
+                    </pic:pic>
+                  </a:graphicData>
+                </a:graphic>
+                <wp14:sizeRelH relativeFrom="page">
+                  <wp14:pctWidth>0</wp14:pctWidth>
+                </wp14:sizeRelH>
+                <wp14:sizeRelV relativeFrom="page">
+                  <wp14:pctHeight>0</wp14:pctHeight>
+                </wp14:sizeRelV>
+              </wp:anchor>
+            </w:drawing>
+          </w:r>
+          <w:r>
+            <w:rPr>
+              <w:rFonts w:ascii="Roboto Slab" w:eastAsia="Roboto Slab" w:hAnsi="Roboto Slab" w:cs="Roboto Slab"/>
               <w:b/>
               <w:color w:val="003947"/>
               <w:highlight w:val="yellow"/>
@@ -4316,6 +4362,16 @@
 </w:ftr>
 </file>
 
+<file path=word/footer3.xml><?xml version="1.0" encoding="utf-8"?>
+<w:ftr xmlns:wpc="http://schemas.microsoft.com/office/word/2010/wordprocessingCanvas" xmlns:cx="http://schemas.microsoft.com/office/drawing/2014/chartex" xmlns:cx1="http://schemas.microsoft.com/office/drawing/2015/9/8/chartex" xmlns:cx2="http://schemas.microsoft.com/office/drawing/2015/10/21/chartex" xmlns:cx3="http://schemas.microsoft.com/office/drawing/2016/5/9/chartex" xmlns:cx4="http://schemas.microsoft.com/office/drawing/2016/5/10/chartex" xmlns:cx5="http://schemas.microsoft.com/office/drawing/2016/5/11/chartex" xmlns:cx6="http://schemas.microsoft.com/office/drawing/2016/5/12/chartex" xmlns:cx7="http://schemas.microsoft.com/office/drawing/2016/5/13/chartex" xmlns:cx8="http://schemas.microsoft.com/office/drawing/2016/5/14/chartex" xmlns:mc="http://schemas.openxmlformats.org/markup-compatibility/2006" xmlns:aink="http://schemas.microsoft.com/office/drawing/2016/ink" xmlns:am3d="http://schemas.microsoft.com/office/drawing/2017/model3d" xmlns:o="urn:schemas-microsoft-com:office:office" xmlns:r="http://schemas.openxmlformats.org/officeDocument/2006/relationships" xmlns:m="http://schemas.openxmlformats.org/officeDocument/2006/math" xmlns:v="urn:schemas-microsoft-com:vml" xmlns:wp14="http://schemas.microsoft.com/office/word/2010/wordprocessingDrawing" xmlns:wp="http://schemas.openxmlformats.org/drawingml/2006/wordprocessingDrawing" xmlns:w10="urn:schemas-microsoft-com:office:word" xmlns:w="http://schemas.openxmlformats.org/wordprocessingml/2006/main" xmlns:w14="http://schemas.microsoft.com/office/word/2010/wordml" xmlns:w15="http://schemas.microsoft.com/office/word/2012/wordml" xmlns:w16cex="http://schemas.microsoft.com/office/word/2018/wordml/cex" xmlns:w16cid="http://schemas.microsoft.com/office/word/2016/wordml/cid" xmlns:w16="http://schemas.microsoft.com/office/word/2018/wordml" xmlns:w16sdtdh="http://schemas.microsoft.com/office/word/2020/wordml/sdtdatahash" xmlns:w16se="http://schemas.microsoft.com/office/word/2015/wordml/symex" xmlns:wpg="http://schemas.microsoft.com/office/word/2010/wordprocessingGroup" xmlns:wpi="http://schemas.microsoft.com/office/word/2010/wordprocessingInk" xmlns:wne="http://schemas.microsoft.com/office/word/2006/wordml" xmlns:wps="http://schemas.microsoft.com/office/word/2010/wordprocessingShape" mc:Ignorable="w14 w15 w16se w16cid w16 w16cex w16sdtdh wp14">
+  <w:p>
+    <w:pPr>
+      <w:pStyle w:val="Pieddepage"/>
+    </w:pPr>
+  </w:p>
+</w:ftr>
+</file>
+
 <file path=word/footnotes.xml><?xml version="1.0" encoding="utf-8"?>
 <w:footnotes xmlns:wpc="http://schemas.microsoft.com/office/word/2010/wordprocessingCanvas" xmlns:cx="http://schemas.microsoft.com/office/drawing/2014/chartex" xmlns:cx1="http://schemas.microsoft.com/office/drawing/2015/9/8/chartex" xmlns:cx2="http://schemas.microsoft.com/office/drawing/2015/10/21/chartex" xmlns:cx3="http://schemas.microsoft.com/office/drawing/2016/5/9/chartex" xmlns:cx4="http://schemas.microsoft.com/office/drawing/2016/5/10/chartex" xmlns:cx5="http://schemas.microsoft.com/office/drawing/2016/5/11/chartex" xmlns:cx6="http://schemas.microsoft.com/office/drawing/2016/5/12/chartex" xmlns:cx7="http://schemas.microsoft.com/office/drawing/2016/5/13/chartex" xmlns:cx8="http://schemas.microsoft.com/office/drawing/2016/5/14/chartex" xmlns:mc="http://schemas.openxmlformats.org/markup-compatibility/2006" xmlns:aink="http://schemas.microsoft.com/office/drawing/2016/ink" xmlns:am3d="http://schemas.microsoft.com/office/drawing/2017/model3d" xmlns:o="urn:schemas-microsoft-com:office:office" xmlns:r="http://schemas.openxmlformats.org/officeDocument/2006/relationships" xmlns:m="http://schemas.openxmlformats.org/officeDocument/2006/math" xmlns:v="urn:schemas-microsoft-com:vml" xmlns:wp14="http://schemas.microsoft.com/office/word/2010/wordprocessingDrawing" xmlns:wp="http://schemas.openxmlformats.org/drawingml/2006/wordprocessingDrawing" xmlns:w10="urn:schemas-microsoft-com:office:word" xmlns:w="http://schemas.openxmlformats.org/wordprocessingml/2006/main" xmlns:w14="http://schemas.microsoft.com/office/word/2010/wordml" xmlns:w15="http://schemas.microsoft.com/office/word/2012/wordml" xmlns:w16cex="http://schemas.microsoft.com/office/word/2018/wordml/cex" xmlns:w16cid="http://schemas.microsoft.com/office/word/2016/wordml/cid" xmlns:w16="http://schemas.microsoft.com/office/word/2018/wordml" xmlns:w16sdtdh="http://schemas.microsoft.com/office/word/2020/wordml/sdtdatahash" xmlns:w16se="http://schemas.microsoft.com/office/word/2015/wordml/symex" xmlns:wpg="http://schemas.microsoft.com/office/word/2010/wordprocessingGroup" xmlns:wpi="http://schemas.microsoft.com/office/word/2010/wordprocessingInk" xmlns:wne="http://schemas.microsoft.com/office/word/2006/wordml" xmlns:wps="http://schemas.microsoft.com/office/word/2010/wordprocessingShape" mc:Ignorable="w14 w15 w16se w16cid w16 w16cex w16sdtdh wp14">
   <w:footnote w:type="separator" w:id="-1">
@@ -4342,6 +4398,16 @@
 </file>
 
 <file path=word/header1.xml><?xml version="1.0" encoding="utf-8"?>
+<w:hdr xmlns:wpc="http://schemas.microsoft.com/office/word/2010/wordprocessingCanvas" xmlns:cx="http://schemas.microsoft.com/office/drawing/2014/chartex" xmlns:cx1="http://schemas.microsoft.com/office/drawing/2015/9/8/chartex" xmlns:cx2="http://schemas.microsoft.com/office/drawing/2015/10/21/chartex" xmlns:cx3="http://schemas.microsoft.com/office/drawing/2016/5/9/chartex" xmlns:cx4="http://schemas.microsoft.com/office/drawing/2016/5/10/chartex" xmlns:cx5="http://schemas.microsoft.com/office/drawing/2016/5/11/chartex" xmlns:cx6="http://schemas.microsoft.com/office/drawing/2016/5/12/chartex" xmlns:cx7="http://schemas.microsoft.com/office/drawing/2016/5/13/chartex" xmlns:cx8="http://schemas.microsoft.com/office/drawing/2016/5/14/chartex" xmlns:mc="http://schemas.openxmlformats.org/markup-compatibility/2006" xmlns:aink="http://schemas.microsoft.com/office/drawing/2016/ink" xmlns:am3d="http://schemas.microsoft.com/office/drawing/2017/model3d" xmlns:o="urn:schemas-microsoft-com:office:office" xmlns:r="http://schemas.openxmlformats.org/officeDocument/2006/relationships" xmlns:m="http://schemas.openxmlformats.org/officeDocument/2006/math" xmlns:v="urn:schemas-microsoft-com:vml" xmlns:wp14="http://schemas.microsoft.com/office/word/2010/wordprocessingDrawing" xmlns:wp="http://schemas.openxmlformats.org/drawingml/2006/wordprocessingDrawing" xmlns:w10="urn:schemas-microsoft-com:office:word" xmlns:w="http://schemas.openxmlformats.org/wordprocessingml/2006/main" xmlns:w14="http://schemas.microsoft.com/office/word/2010/wordml" xmlns:w15="http://schemas.microsoft.com/office/word/2012/wordml" xmlns:w16cex="http://schemas.microsoft.com/office/word/2018/wordml/cex" xmlns:w16cid="http://schemas.microsoft.com/office/word/2016/wordml/cid" xmlns:w16="http://schemas.microsoft.com/office/word/2018/wordml" xmlns:w16sdtdh="http://schemas.microsoft.com/office/word/2020/wordml/sdtdatahash" xmlns:w16se="http://schemas.microsoft.com/office/word/2015/wordml/symex" xmlns:wpg="http://schemas.microsoft.com/office/word/2010/wordprocessingGroup" xmlns:wpi="http://schemas.microsoft.com/office/word/2010/wordprocessingInk" xmlns:wne="http://schemas.microsoft.com/office/word/2006/wordml" xmlns:wps="http://schemas.microsoft.com/office/word/2010/wordprocessingShape" mc:Ignorable="w14 w15 w16se w16cid w16 w16cex w16sdtdh wp14">
+  <w:p>
+    <w:pPr>
+      <w:pStyle w:val="En-tte"/>
+    </w:pPr>
+  </w:p>
+</w:hdr>
+</file>
+
+<file path=word/header2.xml><?xml version="1.0" encoding="utf-8"?>
 <w:hdr xmlns:wpc="http://schemas.microsoft.com/office/word/2010/wordprocessingCanvas" xmlns:cx="http://schemas.microsoft.com/office/drawing/2014/chartex" xmlns:cx1="http://schemas.microsoft.com/office/drawing/2015/9/8/chartex" xmlns:cx2="http://schemas.microsoft.com/office/drawing/2015/10/21/chartex" xmlns:cx3="http://schemas.microsoft.com/office/drawing/2016/5/9/chartex" xmlns:cx4="http://schemas.microsoft.com/office/drawing/2016/5/10/chartex" xmlns:cx5="http://schemas.microsoft.com/office/drawing/2016/5/11/chartex" xmlns:cx6="http://schemas.microsoft.com/office/drawing/2016/5/12/chartex" xmlns:cx7="http://schemas.microsoft.com/office/drawing/2016/5/13/chartex" xmlns:cx8="http://schemas.microsoft.com/office/drawing/2016/5/14/chartex" xmlns:mc="http://schemas.openxmlformats.org/markup-compatibility/2006" xmlns:aink="http://schemas.microsoft.com/office/drawing/2016/ink" xmlns:am3d="http://schemas.microsoft.com/office/drawing/2017/model3d" xmlns:o="urn:schemas-microsoft-com:office:office" xmlns:r="http://schemas.openxmlformats.org/officeDocument/2006/relationships" xmlns:m="http://schemas.openxmlformats.org/officeDocument/2006/math" xmlns:v="urn:schemas-microsoft-com:vml" xmlns:wp14="http://schemas.microsoft.com/office/word/2010/wordprocessingDrawing" xmlns:wp="http://schemas.openxmlformats.org/drawingml/2006/wordprocessingDrawing" xmlns:w10="urn:schemas-microsoft-com:office:word" xmlns:w="http://schemas.openxmlformats.org/wordprocessingml/2006/main" xmlns:w14="http://schemas.microsoft.com/office/word/2010/wordml" xmlns:w15="http://schemas.microsoft.com/office/word/2012/wordml" xmlns:w16cex="http://schemas.microsoft.com/office/word/2018/wordml/cex" xmlns:w16cid="http://schemas.microsoft.com/office/word/2016/wordml/cid" xmlns:w16="http://schemas.microsoft.com/office/word/2018/wordml" xmlns:w16sdtdh="http://schemas.microsoft.com/office/word/2020/wordml/sdtdatahash" xmlns:w16se="http://schemas.microsoft.com/office/word/2015/wordml/symex" xmlns:wpg="http://schemas.microsoft.com/office/word/2010/wordprocessingGroup" xmlns:wpi="http://schemas.microsoft.com/office/word/2010/wordprocessingInk" xmlns:wne="http://schemas.microsoft.com/office/word/2006/wordml" xmlns:wps="http://schemas.microsoft.com/office/word/2010/wordprocessingShape" mc:Ignorable="w14 w15 w16se w16cid w16 w16cex w16sdtdh wp14">
   <w:p/>
   <w:p>
@@ -4353,6 +4419,16 @@
     </w:pPr>
   </w:p>
   <w:p/>
+</w:hdr>
+</file>
+
+<file path=word/header3.xml><?xml version="1.0" encoding="utf-8"?>
+<w:hdr xmlns:wpc="http://schemas.microsoft.com/office/word/2010/wordprocessingCanvas" xmlns:cx="http://schemas.microsoft.com/office/drawing/2014/chartex" xmlns:cx1="http://schemas.microsoft.com/office/drawing/2015/9/8/chartex" xmlns:cx2="http://schemas.microsoft.com/office/drawing/2015/10/21/chartex" xmlns:cx3="http://schemas.microsoft.com/office/drawing/2016/5/9/chartex" xmlns:cx4="http://schemas.microsoft.com/office/drawing/2016/5/10/chartex" xmlns:cx5="http://schemas.microsoft.com/office/drawing/2016/5/11/chartex" xmlns:cx6="http://schemas.microsoft.com/office/drawing/2016/5/12/chartex" xmlns:cx7="http://schemas.microsoft.com/office/drawing/2016/5/13/chartex" xmlns:cx8="http://schemas.microsoft.com/office/drawing/2016/5/14/chartex" xmlns:mc="http://schemas.openxmlformats.org/markup-compatibility/2006" xmlns:aink="http://schemas.microsoft.com/office/drawing/2016/ink" xmlns:am3d="http://schemas.microsoft.com/office/drawing/2017/model3d" xmlns:o="urn:schemas-microsoft-com:office:office" xmlns:r="http://schemas.openxmlformats.org/officeDocument/2006/relationships" xmlns:m="http://schemas.openxmlformats.org/officeDocument/2006/math" xmlns:v="urn:schemas-microsoft-com:vml" xmlns:wp14="http://schemas.microsoft.com/office/word/2010/wordprocessingDrawing" xmlns:wp="http://schemas.openxmlformats.org/drawingml/2006/wordprocessingDrawing" xmlns:w10="urn:schemas-microsoft-com:office:word" xmlns:w="http://schemas.openxmlformats.org/wordprocessingml/2006/main" xmlns:w14="http://schemas.microsoft.com/office/word/2010/wordml" xmlns:w15="http://schemas.microsoft.com/office/word/2012/wordml" xmlns:w16cex="http://schemas.microsoft.com/office/word/2018/wordml/cex" xmlns:w16cid="http://schemas.microsoft.com/office/word/2016/wordml/cid" xmlns:w16="http://schemas.microsoft.com/office/word/2018/wordml" xmlns:w16sdtdh="http://schemas.microsoft.com/office/word/2020/wordml/sdtdatahash" xmlns:w16se="http://schemas.microsoft.com/office/word/2015/wordml/symex" xmlns:wpg="http://schemas.microsoft.com/office/word/2010/wordprocessingGroup" xmlns:wpi="http://schemas.microsoft.com/office/word/2010/wordprocessingInk" xmlns:wne="http://schemas.microsoft.com/office/word/2006/wordml" xmlns:wps="http://schemas.microsoft.com/office/word/2010/wordprocessingShape" mc:Ignorable="w14 w15 w16se w16cid w16 w16cex w16sdtdh wp14">
+  <w:p>
+    <w:pPr>
+      <w:pStyle w:val="En-tte"/>
+    </w:pPr>
+  </w:p>
 </w:hdr>
 </file>
 

</xml_diff>